<commit_message>
Piccola correzione al CM 0.08
</commit_message>
<xml_diff>
--- a/Documentazione/CM/CMv0.08.docx
+++ b/Documentazione/CM/CMv0.08.docx
@@ -159,8 +159,6 @@
           <w:szCs w:val="52"/>
         </w:rPr>
       </w:pPr>
-      <w:bookmarkStart w:id="1" w:name="_GoBack"/>
-      <w:bookmarkEnd w:id="1"/>
     </w:p>
     <w:p>
       <w:pPr>
@@ -255,7 +253,7 @@
           <w:szCs w:val="32"/>
         </w:rPr>
       </w:pPr>
-      <w:bookmarkStart w:id="2" w:name="_Hlk533168566"/>
+      <w:bookmarkStart w:id="1" w:name="_Hlk533168566"/>
     </w:p>
     <w:p>
       <w:pPr>
@@ -453,7 +451,7 @@
         <w:t>)</w:t>
       </w:r>
     </w:p>
-    <w:bookmarkEnd w:id="2"/>
+    <w:bookmarkEnd w:id="1"/>
     <w:p>
       <w:pPr>
         <w:jc w:val="center"/>
@@ -3907,8 +3905,8 @@
           <w:color w:val="000000" w:themeColor="text1"/>
         </w:rPr>
       </w:pPr>
-      <w:bookmarkStart w:id="3" w:name="_Toc535586261"/>
-      <w:bookmarkStart w:id="4" w:name="_Hlk532375721"/>
+      <w:bookmarkStart w:id="2" w:name="_Toc535586261"/>
+      <w:bookmarkStart w:id="3" w:name="_Hlk532375721"/>
       <w:r>
         <w:rPr>
           <w:rFonts w:ascii="Arial" w:hAnsi="Arial" w:cs="Arial"/>
@@ -3918,7 +3916,7 @@
         <w:lastRenderedPageBreak/>
         <w:t>1 - Organizzazione del gruppo</w:t>
       </w:r>
-      <w:bookmarkEnd w:id="3"/>
+      <w:bookmarkEnd w:id="2"/>
       <w:r>
         <w:rPr>
           <w:rFonts w:ascii="Arial" w:hAnsi="Arial" w:cs="Arial"/>
@@ -3958,7 +3956,7 @@
         <w:fldChar w:fldCharType="end"/>
       </w:r>
     </w:p>
-    <w:bookmarkEnd w:id="4"/>
+    <w:bookmarkEnd w:id="3"/>
     <w:p>
       <w:pPr>
         <w:rPr>
@@ -3999,11 +3997,11 @@
       <w:pPr>
         <w:pStyle w:val="Titolo2"/>
       </w:pPr>
-      <w:bookmarkStart w:id="5" w:name="_Toc535586262"/>
+      <w:bookmarkStart w:id="4" w:name="_Toc535586262"/>
       <w:r>
         <w:t>1.1 Il gruppo di lavoro</w:t>
       </w:r>
-      <w:bookmarkEnd w:id="5"/>
+      <w:bookmarkEnd w:id="4"/>
     </w:p>
     <w:p>
       <w:pPr>
@@ -4184,11 +4182,11 @@
       <w:pPr>
         <w:pStyle w:val="Titolo2"/>
       </w:pPr>
-      <w:bookmarkStart w:id="6" w:name="_Toc535586263"/>
+      <w:bookmarkStart w:id="5" w:name="_Toc535586263"/>
       <w:r>
         <w:t>1.2 Analisi delle competenze</w:t>
       </w:r>
-      <w:bookmarkEnd w:id="6"/>
+      <w:bookmarkEnd w:id="5"/>
     </w:p>
     <w:p>
       <w:pPr>
@@ -6391,11 +6389,11 @@
       <w:pPr>
         <w:pStyle w:val="Titolo2"/>
       </w:pPr>
-      <w:bookmarkStart w:id="7" w:name="_Toc535586264"/>
+      <w:bookmarkStart w:id="6" w:name="_Toc535586264"/>
       <w:r>
         <w:t>1.3 Assegnamento dei ruoli</w:t>
       </w:r>
-      <w:bookmarkEnd w:id="7"/>
+      <w:bookmarkEnd w:id="6"/>
     </w:p>
     <w:p>
       <w:pPr>
@@ -7237,11 +7235,11 @@
       <w:pPr>
         <w:pStyle w:val="Titolo2"/>
       </w:pPr>
-      <w:bookmarkStart w:id="8" w:name="_Toc535586265"/>
+      <w:bookmarkStart w:id="7" w:name="_Toc535586265"/>
       <w:r>
         <w:t>1.4 Metodi di comunicazione</w:t>
       </w:r>
-      <w:bookmarkEnd w:id="8"/>
+      <w:bookmarkEnd w:id="7"/>
       <w:r>
         <w:br/>
       </w:r>
@@ -7344,7 +7342,7 @@
           <w:color w:val="000000" w:themeColor="text1"/>
         </w:rPr>
       </w:pPr>
-      <w:bookmarkStart w:id="9" w:name="_Toc535586266"/>
+      <w:bookmarkStart w:id="8" w:name="_Toc535586266"/>
       <w:r>
         <w:rPr>
           <w:rFonts w:ascii="Arial" w:hAnsi="Arial" w:cs="Arial"/>
@@ -7353,7 +7351,7 @@
         </w:rPr>
         <w:t>2 - Definizione degli Item del CM</w:t>
       </w:r>
-      <w:bookmarkEnd w:id="9"/>
+      <w:bookmarkEnd w:id="8"/>
     </w:p>
     <w:p>
       <w:pPr>
@@ -7766,11 +7764,11 @@
           <w:szCs w:val="24"/>
         </w:rPr>
       </w:pPr>
-      <w:bookmarkStart w:id="10" w:name="_Toc535586267"/>
+      <w:bookmarkStart w:id="9" w:name="_Toc535586267"/>
       <w:r>
         <w:t>2.1 Il CM</w:t>
       </w:r>
-      <w:bookmarkEnd w:id="10"/>
+      <w:bookmarkEnd w:id="9"/>
     </w:p>
     <w:p>
       <w:pPr>
@@ -8249,11 +8247,11 @@
       <w:pPr>
         <w:pStyle w:val="Titolo2"/>
       </w:pPr>
-      <w:bookmarkStart w:id="11" w:name="_Toc535586268"/>
+      <w:bookmarkStart w:id="10" w:name="_Toc535586268"/>
       <w:r>
         <w:t>2.2 Ruoli nel gruppo</w:t>
       </w:r>
-      <w:bookmarkEnd w:id="11"/>
+      <w:bookmarkEnd w:id="10"/>
     </w:p>
     <w:p>
       <w:pPr>
@@ -8325,12 +8323,12 @@
       <w:pPr>
         <w:pStyle w:val="Titolo2"/>
       </w:pPr>
-      <w:bookmarkStart w:id="12" w:name="_Toc535586269"/>
+      <w:bookmarkStart w:id="11" w:name="_Toc535586269"/>
       <w:r>
         <w:lastRenderedPageBreak/>
         <w:t>2.3 Software utilizzato dal gruppo</w:t>
       </w:r>
-      <w:bookmarkEnd w:id="12"/>
+      <w:bookmarkEnd w:id="11"/>
     </w:p>
     <w:p>
       <w:pPr>
@@ -8778,11 +8776,11 @@
       <w:pPr>
         <w:pStyle w:val="Titolo2"/>
       </w:pPr>
-      <w:bookmarkStart w:id="13" w:name="_Toc535586270"/>
+      <w:bookmarkStart w:id="12" w:name="_Toc535586270"/>
       <w:r>
         <w:t>2.4 Verbali Interni</w:t>
       </w:r>
-      <w:bookmarkEnd w:id="13"/>
+      <w:bookmarkEnd w:id="12"/>
       <w:r>
         <w:br/>
       </w:r>
@@ -9207,11 +9205,11 @@
       <w:pPr>
         <w:pStyle w:val="Titolo2"/>
       </w:pPr>
-      <w:bookmarkStart w:id="14" w:name="_Toc535586271"/>
+      <w:bookmarkStart w:id="13" w:name="_Toc535586271"/>
       <w:r>
         <w:t>2.5 Verbali Esterni</w:t>
       </w:r>
-      <w:bookmarkEnd w:id="14"/>
+      <w:bookmarkEnd w:id="13"/>
     </w:p>
     <w:p>
       <w:pPr>
@@ -9611,10 +9609,25 @@
           <w:szCs w:val="24"/>
         </w:rPr>
       </w:pPr>
-      <w:bookmarkStart w:id="15" w:name="_Toc535586272"/>
+      <w:bookmarkStart w:id="14" w:name="_Toc535586272"/>
       <w:r>
         <w:t>2.6 Convenzioni nella nominazione dei file</w:t>
       </w:r>
+      <w:bookmarkEnd w:id="14"/>
+    </w:p>
+    <w:p>
+      <w:pPr>
+        <w:pStyle w:val="Titolo2"/>
+      </w:pPr>
+    </w:p>
+    <w:p>
+      <w:pPr>
+        <w:pStyle w:val="Titolo2"/>
+      </w:pPr>
+      <w:bookmarkStart w:id="15" w:name="_Toc535586273"/>
+      <w:r>
+        <w:t>2.7 Convenzioni nel codice</w:t>
+      </w:r>
       <w:bookmarkEnd w:id="15"/>
     </w:p>
     <w:p>
@@ -9626,9 +9639,9 @@
       <w:pPr>
         <w:pStyle w:val="Titolo2"/>
       </w:pPr>
-      <w:bookmarkStart w:id="16" w:name="_Toc535586273"/>
-      <w:r>
-        <w:t>2.7 Convenzioni nel codice</w:t>
+      <w:bookmarkStart w:id="16" w:name="_Toc535586274"/>
+      <w:r>
+        <w:t>2.8 Change Request Form</w:t>
       </w:r>
       <w:bookmarkEnd w:id="16"/>
     </w:p>
@@ -9641,26 +9654,11 @@
       <w:pPr>
         <w:pStyle w:val="Titolo2"/>
       </w:pPr>
-      <w:bookmarkStart w:id="17" w:name="_Toc535586274"/>
-      <w:r>
-        <w:t>2.8 Change Request Form</w:t>
+      <w:bookmarkStart w:id="17" w:name="_Toc535586275"/>
+      <w:r>
+        <w:t>2.9 Documentazione del sistema</w:t>
       </w:r>
       <w:bookmarkEnd w:id="17"/>
-    </w:p>
-    <w:p>
-      <w:pPr>
-        <w:pStyle w:val="Titolo2"/>
-      </w:pPr>
-    </w:p>
-    <w:p>
-      <w:pPr>
-        <w:pStyle w:val="Titolo2"/>
-      </w:pPr>
-      <w:bookmarkStart w:id="18" w:name="_Toc535586275"/>
-      <w:r>
-        <w:t>2.9 Documentazione del sistema</w:t>
-      </w:r>
-      <w:bookmarkEnd w:id="18"/>
     </w:p>
     <w:p>
       <w:pPr>
@@ -9813,7 +9811,7 @@
           <w:u w:val="single"/>
         </w:rPr>
       </w:pPr>
-      <w:bookmarkStart w:id="19" w:name="_Toc535586276"/>
+      <w:bookmarkStart w:id="18" w:name="_Toc535586276"/>
       <w:r>
         <w:rPr>
           <w:rFonts w:ascii="Arial" w:hAnsi="Arial" w:cs="Arial"/>
@@ -9823,7 +9821,7 @@
         <w:lastRenderedPageBreak/>
         <w:t>2.9.1 – Il documento di specifica dei requisiti</w:t>
       </w:r>
-      <w:bookmarkEnd w:id="19"/>
+      <w:bookmarkEnd w:id="18"/>
       <w:r>
         <w:rPr>
           <w:rFonts w:ascii="Arial" w:hAnsi="Arial" w:cs="Arial"/>
@@ -10336,7 +10334,7 @@
           <w:u w:val="single"/>
         </w:rPr>
       </w:pPr>
-      <w:bookmarkStart w:id="20" w:name="_Toc535586277"/>
+      <w:bookmarkStart w:id="19" w:name="_Toc535586277"/>
       <w:r>
         <w:rPr>
           <w:rFonts w:ascii="Arial" w:hAnsi="Arial" w:cs="Arial"/>
@@ -10345,16 +10343,18 @@
         </w:rPr>
         <w:t>2.9.2 – Il documento di progetto</w:t>
       </w:r>
+      <w:bookmarkEnd w:id="19"/>
+    </w:p>
+    <w:p>
+      <w:pPr>
+        <w:rPr>
+          <w:rFonts w:ascii="Arial" w:hAnsi="Arial" w:cs="Arial"/>
+          <w:sz w:val="24"/>
+          <w:szCs w:val="24"/>
+        </w:rPr>
+      </w:pPr>
+      <w:bookmarkStart w:id="20" w:name="_GoBack"/>
       <w:bookmarkEnd w:id="20"/>
-    </w:p>
-    <w:p>
-      <w:pPr>
-        <w:rPr>
-          <w:rFonts w:ascii="Arial" w:hAnsi="Arial" w:cs="Arial"/>
-          <w:sz w:val="24"/>
-          <w:szCs w:val="24"/>
-        </w:rPr>
-      </w:pPr>
     </w:p>
     <w:p>
       <w:pPr>
@@ -10489,6 +10489,14 @@
           <w:szCs w:val="24"/>
         </w:rPr>
         <w:t>Introduzione – Scopo del documento</w:t>
+      </w:r>
+      <w:r>
+        <w:rPr>
+          <w:rFonts w:ascii="Arial" w:hAnsi="Arial" w:cs="Arial"/>
+          <w:sz w:val="24"/>
+          <w:szCs w:val="24"/>
+        </w:rPr>
+        <w:t xml:space="preserve"> e descrizione infrastrutturale del progetto</w:t>
       </w:r>
     </w:p>
     <w:p>
@@ -16788,7 +16796,7 @@
 </file>
 
 <file path=customXml/itemProps1.xml><?xml version="1.0" encoding="utf-8"?>
-<ds:datastoreItem xmlns:ds="http://schemas.openxmlformats.org/officeDocument/2006/customXml" ds:itemID="{C30C004F-0E02-4D28-A469-7DAD5F28C5BF}">
+<ds:datastoreItem xmlns:ds="http://schemas.openxmlformats.org/officeDocument/2006/customXml" ds:itemID="{8503AE57-84BE-4325-A360-0CB4BDABF791}">
   <ds:schemaRefs>
     <ds:schemaRef ds:uri="http://schemas.openxmlformats.org/officeDocument/2006/bibliography"/>
   </ds:schemaRefs>

</xml_diff>